<commit_message>
Ispravljene gramaticke greske u izvestaju
</commit_message>
<xml_diff>
--- a/Izvestaj.docx
+++ b/Izvestaj.docx
@@ -1490,13 +1490,7 @@
         <w:rPr>
           <w:lang w:val="sr-Latn-RS"/>
         </w:rPr>
-        <w:t>interpolaci</w:t>
-      </w:r>
-      <w:r>
-        <w:rPr>
-          <w:lang w:val="sr-Latn-RS"/>
-        </w:rPr>
-        <w:t xml:space="preserve">one </w:t>
+        <w:t xml:space="preserve">interpolacione </w:t>
       </w:r>
       <w:r>
         <w:rPr>
@@ -1552,19 +1546,7 @@
         <w:rPr>
           <w:lang w:val="sr-Latn-RS"/>
         </w:rPr>
-        <w:t xml:space="preserve">primenjuje odgovarajuće transformacije nad polaznom slikom kako bi se postigao željeni faktor uvećanja. Kao ulaz uzima polaznu sliku i faktor zumiranja, nakon čega pravi novu „praznu“  sliku sa dimenzijama većim za faktor zumiranja, nakon toga kopira piksele polazne slike na adekvatna mesta u novoj slici i vraća </w:t>
-      </w:r>
-      <w:r>
-        <w:rPr>
-          <w:lang w:val="sr-Latn-RS"/>
-        </w:rPr>
-        <w:t xml:space="preserve">prvobitne </w:t>
-      </w:r>
-      <w:r>
-        <w:rPr>
-          <w:lang w:val="sr-Latn-RS"/>
-        </w:rPr>
-        <w:t xml:space="preserve"> dimenzije</w:t>
+        <w:t>primenjuje odgovarajuće transformacije nad polaznom slikom kako bi se postigao željeni faktor uvećanja. Kao ulaz uzima polaznu sliku i faktor zumiranja, nakon čega pravi novu „praznu“  sliku sa dimenzijama većim za faktor zumiranja, nakon toga kopira piksele polazne slike na adekvatna mesta u novoj slici i vraća prvobitne  dimenzije</w:t>
       </w:r>
       <w:r>
         <w:rPr>
@@ -1862,19 +1844,7 @@
         <w:rPr>
           <w:lang w:val="sr-Latn-RS"/>
         </w:rPr>
-        <w:t xml:space="preserve">Linearna interpolacija po </w:t>
-      </w:r>
-      <w:r>
-        <w:rPr>
-          <w:lang w:val="sr-Latn-RS"/>
-        </w:rPr>
-        <w:t>kolonama</w:t>
-      </w:r>
-      <w:r>
-        <w:rPr>
-          <w:lang w:val="sr-Latn-RS"/>
-        </w:rPr>
-        <w:t xml:space="preserve">: </w:t>
+        <w:t xml:space="preserve">Linearna interpolacija po kolonama: </w:t>
       </w:r>
     </w:p>
     <w:p>
@@ -1890,31 +1860,7 @@
         <w:rPr>
           <w:lang w:val="sr-Latn-RS"/>
         </w:rPr>
-        <w:t xml:space="preserve">Svaki crni piksel u </w:t>
-      </w:r>
-      <w:r>
-        <w:rPr>
-          <w:lang w:val="sr-Latn-RS"/>
-        </w:rPr>
-        <w:t>svakoj koloni</w:t>
-      </w:r>
-      <w:r>
-        <w:rPr>
-          <w:lang w:val="sr-Latn-RS"/>
-        </w:rPr>
-        <w:t xml:space="preserve">, dobija srednju vrednost </w:t>
-      </w:r>
-      <w:r>
-        <w:rPr>
-          <w:lang w:val="sr-Latn-RS"/>
-        </w:rPr>
-        <w:t>piksela iznad njega i ispod njega</w:t>
-      </w:r>
-      <w:r>
-        <w:rPr>
-          <w:lang w:val="sr-Latn-RS"/>
-        </w:rPr>
-        <w:t>.</w:t>
+        <w:t>Svaki crni piksel u svakoj koloni, dobija srednju vrednost piksela iznad njega i ispod njega.</w:t>
       </w:r>
     </w:p>
     <w:p>
@@ -2247,6 +2193,9 @@
         <w:jc w:val="both"/>
       </w:pPr>
       <w:r>
+        <w:rPr>
+          <w:noProof/>
+        </w:rPr>
         <w:drawing>
           <wp:inline distT="0" distB="0" distL="0" distR="0" wp14:anchorId="343E6692" wp14:editId="325789EA">
             <wp:extent cx="5943600" cy="3343275"/>
@@ -2550,6 +2499,9 @@
         <w:jc w:val="center"/>
       </w:pPr>
       <w:r>
+        <w:rPr>
+          <w:noProof/>
+        </w:rPr>
         <w:drawing>
           <wp:inline distT="0" distB="0" distL="0" distR="0" wp14:anchorId="3D55ED4D" wp14:editId="47A79DD2">
             <wp:extent cx="5943600" cy="3331210"/>
@@ -2672,6 +2624,9 @@
         <w:jc w:val="center"/>
       </w:pPr>
       <w:r>
+        <w:rPr>
+          <w:noProof/>
+        </w:rPr>
         <w:drawing>
           <wp:inline distT="0" distB="0" distL="0" distR="0" wp14:anchorId="06DBFDFE" wp14:editId="747982C5">
             <wp:extent cx="3686861" cy="3546856"/>
@@ -2827,7 +2782,6 @@
         <w:t xml:space="preserve"> </w:t>
       </w:r>
       <w:proofErr w:type="spellStart"/>
-      <w:proofErr w:type="gramStart"/>
       <w:r>
         <w:t>slika</w:t>
       </w:r>
@@ -2836,7 +2790,6 @@
         <w:t>(</w:t>
       </w:r>
       <w:proofErr w:type="spellStart"/>
-      <w:proofErr w:type="gramEnd"/>
       <w:r>
         <w:t>prikazana</w:t>
       </w:r>
@@ -2860,7 +2813,10 @@
       </w:r>
       <w:proofErr w:type="spellStart"/>
       <w:r>
-        <w:t>povratili</w:t>
+        <w:t>povratil</w:t>
+      </w:r>
+      <w:r>
+        <w:t>a</w:t>
       </w:r>
       <w:proofErr w:type="spellEnd"/>
       <w:r>
@@ -2915,6 +2871,9 @@
         <w:jc w:val="center"/>
       </w:pPr>
       <w:r>
+        <w:rPr>
+          <w:noProof/>
+        </w:rPr>
         <w:drawing>
           <wp:inline distT="0" distB="0" distL="0" distR="0" wp14:anchorId="24ABA87E" wp14:editId="7ECD7B89">
             <wp:extent cx="5863590" cy="3255044"/>
@@ -3062,6 +3021,9 @@
         <w:jc w:val="center"/>
       </w:pPr>
       <w:r>
+        <w:rPr>
+          <w:noProof/>
+        </w:rPr>
         <w:drawing>
           <wp:inline distT="0" distB="0" distL="0" distR="0" wp14:anchorId="190ADA53" wp14:editId="7F568DE4">
             <wp:extent cx="5864174" cy="3296093"/>
@@ -3491,6 +3453,9 @@
         <w:t xml:space="preserve">   </w:t>
       </w:r>
       <w:r>
+        <w:rPr>
+          <w:noProof/>
+        </w:rPr>
         <w:drawing>
           <wp:inline distT="0" distB="0" distL="0" distR="0" wp14:anchorId="49AFA5FD" wp14:editId="7EFFAA4E">
             <wp:extent cx="2698019" cy="2896820"/>
@@ -3531,6 +3496,9 @@
         <w:t xml:space="preserve">             </w:t>
       </w:r>
       <w:r>
+        <w:rPr>
+          <w:noProof/>
+        </w:rPr>
         <w:drawing>
           <wp:inline distT="0" distB="0" distL="0" distR="0" wp14:anchorId="0CEBD17A" wp14:editId="3FDB949F">
             <wp:extent cx="2721254" cy="2891776"/>
@@ -4032,19 +4000,7 @@
         <w:rPr>
           <w:lang w:val="sr-Latn-RS"/>
         </w:rPr>
-        <w:t>Kako bi vam još više dočarao razliku između ove dve interpolacije uzeđemo za primer sliku koja ima dosta detalja(</w:t>
-      </w:r>
-      <w:r>
-        <w:rPr>
-          <w:lang w:val="sr-Latn-RS"/>
-        </w:rPr>
-        <w:t>slika ispod</w:t>
-      </w:r>
-      <w:r>
-        <w:rPr>
-          <w:lang w:val="sr-Latn-RS"/>
-        </w:rPr>
-        <w:t>), i na njoj se mogu mnogo jasnije videti razlike u detaljima.</w:t>
+        <w:t>Kako bi vam još više dočarao razliku između ove dve interpolacije uzeđemo za primer sliku koja ima dosta detalja(slika ispod), i na njoj se mogu mnogo jasnije videti razlike u detaljima.</w:t>
       </w:r>
     </w:p>
     <w:p>
@@ -4056,6 +4012,7 @@
       </w:pPr>
       <w:r>
         <w:rPr>
+          <w:noProof/>
           <w:lang w:val="sr-Latn-RS"/>
         </w:rPr>
         <w:drawing>
@@ -4104,6 +4061,7 @@
       </w:pPr>
       <w:r>
         <w:rPr>
+          <w:noProof/>
           <w:lang w:val="sr-Latn-RS"/>
         </w:rPr>
         <w:lastRenderedPageBreak/>
@@ -4235,6 +4193,7 @@
       </w:pPr>
       <w:r>
         <w:rPr>
+          <w:noProof/>
           <w:lang w:val="sr-Latn-RS"/>
         </w:rPr>
         <w:drawing>
@@ -4277,6 +4236,9 @@
     <w:p>
       <w:pPr>
         <w:jc w:val="both"/>
+        <w:rPr>
+          <w:lang w:val="sr-Latn-RS"/>
+        </w:rPr>
       </w:pPr>
       <w:proofErr w:type="spellStart"/>
       <w:r>
@@ -4395,6 +4357,75 @@
       <w:proofErr w:type="gramEnd"/>
       <w:r>
         <w:t xml:space="preserve">. </w:t>
+      </w:r>
+      <w:proofErr w:type="spellStart"/>
+      <w:r>
+        <w:t>Bitno</w:t>
+      </w:r>
+      <w:proofErr w:type="spellEnd"/>
+      <w:r>
+        <w:t xml:space="preserve"> je </w:t>
+      </w:r>
+      <w:proofErr w:type="spellStart"/>
+      <w:r>
+        <w:t>napomenuti</w:t>
+      </w:r>
+      <w:proofErr w:type="spellEnd"/>
+      <w:r>
+        <w:t xml:space="preserve"> da </w:t>
+      </w:r>
+      <w:proofErr w:type="spellStart"/>
+      <w:r>
+        <w:t>ove</w:t>
+      </w:r>
+      <w:proofErr w:type="spellEnd"/>
+      <w:r>
+        <w:t xml:space="preserve"> </w:t>
+      </w:r>
+      <w:proofErr w:type="spellStart"/>
+      <w:r>
+        <w:t>vrednosti</w:t>
+      </w:r>
+      <w:proofErr w:type="spellEnd"/>
+      <w:r>
+        <w:t xml:space="preserve"> </w:t>
+      </w:r>
+      <w:proofErr w:type="spellStart"/>
+      <w:r>
+        <w:t>va</w:t>
+      </w:r>
+      <w:proofErr w:type="spellEnd"/>
+      <w:r>
+        <w:rPr>
+          <w:lang w:val="sr-Latn-RS"/>
+        </w:rPr>
+        <w:t>že samo za</w:t>
+      </w:r>
+      <w:r>
+        <w:rPr>
+          <w:lang w:val="sr-Latn-RS"/>
+        </w:rPr>
+        <w:t xml:space="preserve"> </w:t>
+      </w:r>
+      <w:r>
+        <w:rPr>
+          <w:lang w:val="sr-Latn-RS"/>
+        </w:rPr>
+        <w:t>sliku</w:t>
+      </w:r>
+      <w:r>
+        <w:rPr>
+          <w:lang w:val="sr-Latn-RS"/>
+        </w:rPr>
+        <w:t xml:space="preserve"> ,,zaba.jpg“</w:t>
+      </w:r>
+      <w:bookmarkStart w:id="8" w:name="_GoBack"/>
+      <w:bookmarkEnd w:id="8"/>
+      <w:r>
+        <w:rPr>
+          <w:lang w:val="sr-Latn-RS"/>
+        </w:rPr>
+        <w:t>.</w:t>
       </w:r>
     </w:p>
     <w:p>
@@ -4605,8 +4636,6 @@
         </w:rPr>
         <w:t xml:space="preserve">Ovo istraživanje </w:t>
       </w:r>
-      <w:bookmarkStart w:id="8" w:name="_GoBack"/>
-      <w:bookmarkEnd w:id="8"/>
       <w:r>
         <w:rPr>
           <w:lang w:val="sr-Latn-RS"/>
@@ -6112,7 +6141,7 @@
 </file>
 
 <file path=customXml/itemProps1.xml><?xml version="1.0" encoding="utf-8"?>
-<ds:datastoreItem xmlns:ds="http://schemas.openxmlformats.org/officeDocument/2006/customXml" ds:itemID="{567A7B3A-8D04-403A-97C2-226C662E8470}">
+<ds:datastoreItem xmlns:ds="http://schemas.openxmlformats.org/officeDocument/2006/customXml" ds:itemID="{4F8DCD9D-92AD-47D7-98C0-C99E20D9D5AC}">
   <ds:schemaRefs>
     <ds:schemaRef ds:uri="http://schemas.openxmlformats.org/officeDocument/2006/bibliography"/>
   </ds:schemaRefs>

</xml_diff>

<commit_message>
Izmene nad izvestajem i dodata slika suncokret.jpg
</commit_message>
<xml_diff>
--- a/Izvestaj.docx
+++ b/Izvestaj.docx
@@ -317,7 +317,7 @@
           <w:i/>
           <w:sz w:val="24"/>
         </w:rPr>
-        <w:t>6</w:t>
+        <w:t>9</w:t>
       </w:r>
       <w:r>
         <w:rPr>
@@ -4143,7 +4143,19 @@
         <w:rPr>
           <w:lang w:val="sr-Latn-RS"/>
         </w:rPr>
-        <w:t xml:space="preserve">radili vizuelno poređenje sada možemo diskutovati o vremenu izvršavanja obe metode, na </w:t>
+        <w:t xml:space="preserve">radili vizuelno poređenje sada možemo </w:t>
+      </w:r>
+      <w:r>
+        <w:rPr>
+          <w:lang w:val="sr-Latn-RS"/>
+        </w:rPr>
+        <w:t>razgovarati</w:t>
+      </w:r>
+      <w:r>
+        <w:rPr>
+          <w:lang w:val="sr-Latn-RS"/>
+        </w:rPr>
+        <w:t xml:space="preserve"> o vremenu izvršavanja obe metode, na </w:t>
       </w:r>
       <w:r>
         <w:rPr>
@@ -4161,13 +4173,37 @@
         <w:rPr>
           <w:lang w:val="sr-Latn-RS"/>
         </w:rPr>
-        <w:t xml:space="preserve"> Treba napomenuti da u vreme izvršavanja ovih interpolacije ne ulazi vreme izvršavanja funkcije zumiranja. (Njeno vreme izvršavnaja je </w:t>
-      </w:r>
-      <w:r>
-        <w:rPr>
-          <w:lang w:val="sr-Latn-RS"/>
-        </w:rPr>
-        <w:t xml:space="preserve">1.59 </w:t>
+        <w:t xml:space="preserve"> Treba napomenuti da u vreme izvršavanja ovih interpolacije ne ulazi vreme izvršavanja funkcije zumiranja. (Njeno vreme izvršavnaja</w:t>
+      </w:r>
+      <w:r>
+        <w:rPr>
+          <w:lang w:val="sr-Latn-RS"/>
+        </w:rPr>
+        <w:t xml:space="preserve"> za ovu sliku</w:t>
+      </w:r>
+      <w:r>
+        <w:rPr>
+          <w:lang w:val="sr-Latn-RS"/>
+        </w:rPr>
+        <w:t xml:space="preserve"> je </w:t>
+      </w:r>
+      <w:r>
+        <w:rPr>
+          <w:lang w:val="sr-Latn-RS"/>
+        </w:rPr>
+        <w:t>1.</w:t>
+      </w:r>
+      <w:r>
+        <w:rPr>
+          <w:lang w:val="sr-Latn-RS"/>
+        </w:rPr>
+        <w:t>87</w:t>
+      </w:r>
+      <w:r>
+        <w:rPr>
+          <w:lang w:val="sr-Latn-RS"/>
+        </w:rPr>
+        <w:t xml:space="preserve"> </w:t>
       </w:r>
       <w:r>
         <w:rPr>
@@ -4289,7 +4325,7 @@
         <w:t xml:space="preserve"> je </w:t>
       </w:r>
       <w:r>
-        <w:t>3.19</w:t>
+        <w:t>3.96</w:t>
       </w:r>
       <w:r>
         <w:t xml:space="preserve"> </w:t>
@@ -4344,7 +4380,7 @@
       </w:r>
       <w:proofErr w:type="gramStart"/>
       <w:r>
-        <w:t>6.34</w:t>
+        <w:t>7.62</w:t>
       </w:r>
       <w:r>
         <w:t xml:space="preserve">  </w:t>
@@ -4418,238 +4454,833 @@
           <w:lang w:val="sr-Latn-RS"/>
         </w:rPr>
         <w:t xml:space="preserve"> ,,zaba.jpg“</w:t>
+      </w:r>
+      <w:r>
+        <w:rPr>
+          <w:lang w:val="sr-Latn-RS"/>
+        </w:rPr>
+        <w:t>.</w:t>
+      </w:r>
+    </w:p>
+    <w:p>
+      <w:pPr>
+        <w:jc w:val="both"/>
+        <w:rPr>
+          <w:lang w:val="sr-Latn-RS"/>
+        </w:rPr>
+      </w:pPr>
+    </w:p>
+    <w:p>
+      <w:pPr>
+        <w:jc w:val="both"/>
+        <w:rPr>
+          <w:lang w:val="sr-Latn-RS"/>
+        </w:rPr>
+      </w:pPr>
+      <w:r>
+        <w:rPr>
+          <w:lang w:val="sr-Latn-RS"/>
+        </w:rPr>
+        <w:t>Kao što možemo primetiti vremensko izvršavanj</w:t>
+      </w:r>
+      <w:r>
+        <w:rPr>
+          <w:lang w:val="sr-Latn-RS"/>
+        </w:rPr>
+        <w:t>e</w:t>
+      </w:r>
+      <w:r>
+        <w:rPr>
+          <w:lang w:val="sr-Latn-RS"/>
+        </w:rPr>
+        <w:t xml:space="preserve"> metode najbližeg suseda je značajno manje</w:t>
+      </w:r>
+      <w:r>
+        <w:rPr>
+          <w:lang w:val="sr-Latn-RS"/>
+        </w:rPr>
+        <w:t xml:space="preserve"> </w:t>
+      </w:r>
+      <w:r>
+        <w:rPr>
+          <w:lang w:val="sr-Latn-RS"/>
+        </w:rPr>
+        <w:t>nego bilinernom metodom, to je zato što je broj iteracija kod bilinern</w:t>
+      </w:r>
+      <w:r>
+        <w:rPr>
+          <w:lang w:val="sr-Latn-RS"/>
+        </w:rPr>
+        <w:t>e</w:t>
+      </w:r>
+      <w:r>
+        <w:rPr>
+          <w:lang w:val="sr-Latn-RS"/>
+        </w:rPr>
+        <w:t xml:space="preserve"> metode mnogo već</w:t>
+      </w:r>
+      <w:r>
+        <w:rPr>
+          <w:lang w:val="sr-Latn-RS"/>
+        </w:rPr>
+        <w:t>i</w:t>
+      </w:r>
+      <w:r>
+        <w:rPr>
+          <w:lang w:val="sr-Latn-RS"/>
+        </w:rPr>
+        <w:t xml:space="preserve">. </w:t>
+      </w:r>
+    </w:p>
+    <w:p>
+      <w:pPr>
+        <w:jc w:val="both"/>
+        <w:rPr>
+          <w:lang w:val="sr-Latn-RS"/>
+        </w:rPr>
+      </w:pPr>
+      <w:r>
+        <w:rPr>
+          <w:lang w:val="sr-Latn-RS"/>
+        </w:rPr>
+        <w:lastRenderedPageBreak/>
+        <w:t>Kako bi smo napravili još jedno poređenje iskoristićemo sliku „suncokret.jpg“ veli</w:t>
+      </w:r>
+      <w:r>
+        <w:rPr>
+          <w:lang w:val="sr-Latn-RS"/>
+        </w:rPr>
+        <w:t>č</w:t>
+      </w:r>
+      <w:r>
+        <w:rPr>
+          <w:lang w:val="sr-Latn-RS"/>
+        </w:rPr>
+        <w:t>ine 548x360 piksela.</w:t>
+      </w:r>
+    </w:p>
+    <w:p>
+      <w:pPr>
+        <w:jc w:val="both"/>
+        <w:rPr>
+          <w:lang w:val="sr-Latn-RS"/>
+        </w:rPr>
+      </w:pPr>
+      <w:r>
+        <w:rPr>
+          <w:lang w:val="sr-Latn-RS"/>
+        </w:rPr>
+        <w:t>Slika izgleda ovako:</w:t>
+      </w:r>
+    </w:p>
+    <w:p>
+      <w:pPr>
+        <w:jc w:val="center"/>
+        <w:rPr>
+          <w:lang w:val="sr-Latn-RS"/>
+        </w:rPr>
+      </w:pPr>
+      <w:r>
+        <w:rPr>
+          <w:lang w:val="sr-Latn-RS"/>
+        </w:rPr>
+        <w:drawing>
+          <wp:inline distT="0" distB="0" distL="0" distR="0" wp14:anchorId="654919CC" wp14:editId="03B3EC03">
+            <wp:extent cx="3315514" cy="2186609"/>
+            <wp:effectExtent l="0" t="0" r="0" b="4445"/>
+            <wp:docPr id="3" name="Picture 3"/>
+            <wp:cNvGraphicFramePr>
+              <a:graphicFrameLocks xmlns:a="http://schemas.openxmlformats.org/drawingml/2006/main" noChangeAspect="1"/>
+            </wp:cNvGraphicFramePr>
+            <a:graphic xmlns:a="http://schemas.openxmlformats.org/drawingml/2006/main">
+              <a:graphicData uri="http://schemas.openxmlformats.org/drawingml/2006/picture">
+                <pic:pic xmlns:pic="http://schemas.openxmlformats.org/drawingml/2006/picture">
+                  <pic:nvPicPr>
+                    <pic:cNvPr id="1" name=""/>
+                    <pic:cNvPicPr/>
+                  </pic:nvPicPr>
+                  <pic:blipFill>
+                    <a:blip r:embed="rId17"/>
+                    <a:stretch>
+                      <a:fillRect/>
+                    </a:stretch>
+                  </pic:blipFill>
+                  <pic:spPr>
+                    <a:xfrm>
+                      <a:off x="0" y="0"/>
+                      <a:ext cx="3363473" cy="2218238"/>
+                    </a:xfrm>
+                    <a:prstGeom prst="rect">
+                      <a:avLst/>
+                    </a:prstGeom>
+                  </pic:spPr>
+                </pic:pic>
+              </a:graphicData>
+            </a:graphic>
+          </wp:inline>
+        </w:drawing>
+      </w:r>
+    </w:p>
+    <w:p>
+      <w:pPr>
+        <w:jc w:val="center"/>
+        <w:rPr>
+          <w:lang w:val="sr-Latn-RS"/>
+        </w:rPr>
+      </w:pPr>
+    </w:p>
+    <w:p>
+      <w:pPr>
+        <w:jc w:val="both"/>
+        <w:rPr>
+          <w:lang w:val="sr-Latn-RS"/>
+        </w:rPr>
+      </w:pPr>
+      <w:r>
+        <w:rPr>
+          <w:lang w:val="sr-Latn-RS"/>
+        </w:rPr>
+        <w:t xml:space="preserve">Na histogramu ispod može se videti </w:t>
+      </w:r>
+      <w:r>
+        <w:rPr>
+          <w:lang w:val="sr-Latn-RS"/>
+        </w:rPr>
+        <w:t xml:space="preserve">vremensko </w:t>
+      </w:r>
+      <w:r>
+        <w:rPr>
+          <w:lang w:val="sr-Latn-RS"/>
+        </w:rPr>
+        <w:t xml:space="preserve">poređenje između ovih interpolacija, kao što možemo primetiti u oba slučaja vreme izvršavanja interpolacijie najbližeg suseda je manje u odnosno na bilinearnu interpolaciju. Takođe primećujemo da je vreme izvršavanja </w:t>
+      </w:r>
+      <w:r>
+        <w:rPr>
+          <w:lang w:val="sr-Latn-RS"/>
+        </w:rPr>
+        <w:t>bilinearne interpolacije na obe slike skoro duplo veće od interpolacije najbližeg suseda.</w:t>
+      </w:r>
+    </w:p>
+    <w:p>
+      <w:pPr>
+        <w:jc w:val="both"/>
+        <w:rPr>
+          <w:lang w:val="sr-Latn-RS"/>
+        </w:rPr>
+      </w:pPr>
+    </w:p>
+    <w:p>
+      <w:pPr>
+        <w:jc w:val="both"/>
+        <w:rPr>
+          <w:lang w:val="sr-Latn-RS"/>
+        </w:rPr>
+      </w:pPr>
+    </w:p>
+    <w:p>
+      <w:pPr>
+        <w:jc w:val="both"/>
+        <w:rPr>
+          <w:lang w:val="sr-Latn-RS"/>
+        </w:rPr>
+      </w:pPr>
+      <w:r>
+        <w:rPr>
+          <w:lang w:val="sr-Latn-RS"/>
+        </w:rPr>
+        <w:drawing>
+          <wp:inline distT="0" distB="0" distL="0" distR="0" wp14:anchorId="6D32A397" wp14:editId="173BF88D">
+            <wp:extent cx="5943600" cy="3453765"/>
+            <wp:effectExtent l="0" t="0" r="0" b="0"/>
+            <wp:docPr id="2" name="Picture 2"/>
+            <wp:cNvGraphicFramePr>
+              <a:graphicFrameLocks xmlns:a="http://schemas.openxmlformats.org/drawingml/2006/main" noChangeAspect="1"/>
+            </wp:cNvGraphicFramePr>
+            <a:graphic xmlns:a="http://schemas.openxmlformats.org/drawingml/2006/main">
+              <a:graphicData uri="http://schemas.openxmlformats.org/drawingml/2006/picture">
+                <pic:pic xmlns:pic="http://schemas.openxmlformats.org/drawingml/2006/picture">
+                  <pic:nvPicPr>
+                    <pic:cNvPr id="1" name=""/>
+                    <pic:cNvPicPr/>
+                  </pic:nvPicPr>
+                  <pic:blipFill>
+                    <a:blip r:embed="rId18"/>
+                    <a:stretch>
+                      <a:fillRect/>
+                    </a:stretch>
+                  </pic:blipFill>
+                  <pic:spPr>
+                    <a:xfrm>
+                      <a:off x="0" y="0"/>
+                      <a:ext cx="5943600" cy="3453765"/>
+                    </a:xfrm>
+                    <a:prstGeom prst="rect">
+                      <a:avLst/>
+                    </a:prstGeom>
+                  </pic:spPr>
+                </pic:pic>
+              </a:graphicData>
+            </a:graphic>
+          </wp:inline>
+        </w:drawing>
+      </w:r>
+    </w:p>
+    <w:p>
+      <w:pPr>
+        <w:jc w:val="both"/>
+        <w:rPr>
+          <w:b/>
+          <w:lang w:val="sr-Latn-RS"/>
+        </w:rPr>
+      </w:pPr>
+      <w:r>
+        <w:rPr>
+          <w:b/>
+          <w:lang w:val="sr-Latn-RS"/>
+        </w:rPr>
+        <w:lastRenderedPageBreak/>
+        <w:t>Zaključak:</w:t>
+      </w:r>
+    </w:p>
+    <w:p>
+      <w:pPr>
+        <w:jc w:val="both"/>
+        <w:rPr>
+          <w:lang w:val="sr-Latn-RS"/>
+        </w:rPr>
+      </w:pPr>
+      <w:r>
+        <w:rPr>
+          <w:lang w:val="sr-Latn-RS"/>
+        </w:rPr>
+        <w:t>U okviru ovog naučnog istraživanja, proučavana je problematika interpolacije pri procesu zumiranja slika. Metode interpolacije najbližeg suseda i bilinearna interpolacija su detaljno analizirane i testirane na slici "zaba.jpg" dimenzija 1440x810 piksela. Cilj istraživanja bio je razumeti efikasnost i kvalitet rezultata ovih metoda interpolacije.</w:t>
+      </w:r>
+    </w:p>
+    <w:p>
+      <w:pPr>
+        <w:jc w:val="both"/>
+        <w:rPr>
+          <w:lang w:val="sr-Latn-RS"/>
+        </w:rPr>
+      </w:pPr>
+    </w:p>
+    <w:p>
+      <w:pPr>
+        <w:jc w:val="both"/>
+        <w:rPr>
+          <w:b/>
+          <w:u w:val="single"/>
+          <w:lang w:val="sr-Latn-RS"/>
+        </w:rPr>
+      </w:pPr>
+      <w:r>
+        <w:rPr>
+          <w:b/>
+          <w:u w:val="single"/>
+          <w:lang w:val="sr-Latn-RS"/>
+        </w:rPr>
+        <w:t>Rezultati istraživanja ukazuju na sledeće zaključke:</w:t>
+      </w:r>
+    </w:p>
+    <w:p>
+      <w:pPr>
+        <w:jc w:val="both"/>
+        <w:rPr>
+          <w:lang w:val="sr-Latn-RS"/>
+        </w:rPr>
+      </w:pPr>
+    </w:p>
+    <w:p>
+      <w:pPr>
+        <w:jc w:val="both"/>
+        <w:rPr>
+          <w:lang w:val="sr-Latn-RS"/>
+        </w:rPr>
+      </w:pPr>
+      <w:r>
+        <w:rPr>
+          <w:lang w:val="sr-Latn-RS"/>
+        </w:rPr>
+        <w:t>Metoda interpolacije najbližeg suseda je brza u izvršavanju, ali dovodi do slika sa očiglednim prelazima između piksela. Ova metoda nije idealna za postizanje visokog nivoa detalja i glatkoće.</w:t>
+      </w:r>
+    </w:p>
+    <w:p>
+      <w:pPr>
+        <w:jc w:val="both"/>
+        <w:rPr>
+          <w:lang w:val="sr-Latn-RS"/>
+        </w:rPr>
+      </w:pPr>
+    </w:p>
+    <w:p>
+      <w:pPr>
+        <w:jc w:val="both"/>
+        <w:rPr>
+          <w:lang w:val="sr-Latn-RS"/>
+        </w:rPr>
+      </w:pPr>
+      <w:r>
+        <w:rPr>
+          <w:lang w:val="sr-Latn-RS"/>
+        </w:rPr>
+        <w:t>Bilinearna interpolacija zahteva više vremena za izvršavanje u poređenju sa interpolacijom najbližeg suseda. Međutim, rezultati ove metode pokazuju znatno bolji kvalitet slika. Prelazi između piksela su glatki, a slika zadržava više detalja.</w:t>
+      </w:r>
+    </w:p>
+    <w:p>
+      <w:pPr>
+        <w:jc w:val="both"/>
+        <w:rPr>
+          <w:lang w:val="sr-Latn-RS"/>
+        </w:rPr>
+      </w:pPr>
+    </w:p>
+    <w:p>
+      <w:pPr>
+        <w:jc w:val="both"/>
+        <w:rPr>
+          <w:lang w:val="sr-Latn-RS"/>
+        </w:rPr>
+      </w:pPr>
+      <w:r>
+        <w:rPr>
+          <w:lang w:val="sr-Latn-RS"/>
+        </w:rPr>
+        <w:t>U zaključku, izbor između metoda interpolacije zavisi od prioriteta. Ako je brzina izvršavanja ključna, metoda najbližeg suseda može biti prihvatljiva opcija. Međutim, ako se fokus stavlja na postizanje visokog kvaliteta slika sa glatkim prelazima između piksela, bilinearna interpolacija se preporučuje.</w:t>
+      </w:r>
+    </w:p>
+    <w:p>
+      <w:pPr>
+        <w:jc w:val="both"/>
+        <w:rPr>
+          <w:lang w:val="sr-Latn-RS"/>
+        </w:rPr>
+      </w:pPr>
+    </w:p>
+    <w:p>
+      <w:pPr>
+        <w:jc w:val="both"/>
+        <w:rPr>
+          <w:lang w:val="sr-Latn-RS"/>
+        </w:rPr>
+      </w:pPr>
+      <w:r>
+        <w:rPr>
+          <w:lang w:val="sr-Latn-RS"/>
+        </w:rPr>
+        <w:t xml:space="preserve">Daljnje istraživanje može uključivati upotrebu drugih metoda interpolacije, kao i analizu njihovih performansi u odnosu na različite tipove slika. </w:t>
+      </w:r>
+      <w:r>
+        <w:rPr>
+          <w:lang w:val="sr-Latn-RS"/>
+        </w:rPr>
+        <w:t xml:space="preserve">Ovo istraživanje </w:t>
+      </w:r>
+      <w:r>
+        <w:rPr>
+          <w:lang w:val="sr-Latn-RS"/>
+        </w:rPr>
+        <w:t>pruža osnovu za bolje razumevanje procesa interpolacije i njegov uticaj na kvalitet i brzinu obrade slika pri zumiranju.</w:t>
+      </w:r>
+    </w:p>
+    <w:p>
+      <w:pPr>
+        <w:jc w:val="both"/>
+        <w:rPr>
+          <w:lang w:val="sr-Latn-RS"/>
+        </w:rPr>
+      </w:pPr>
+    </w:p>
+    <w:p>
+      <w:pPr>
+        <w:jc w:val="both"/>
+        <w:rPr>
+          <w:lang w:val="sr-Latn-RS"/>
+        </w:rPr>
+      </w:pPr>
+    </w:p>
+    <w:p>
+      <w:pPr>
+        <w:jc w:val="both"/>
+        <w:rPr>
+          <w:lang w:val="sr-Latn-RS"/>
+        </w:rPr>
+      </w:pPr>
+      <w:r>
+        <w:rPr>
+          <w:lang w:val="sr-Latn-RS"/>
+        </w:rPr>
+        <w:t>Za sve resurse korišćene u ovom istraživanju posetite moj</w:t>
+      </w:r>
+      <w:r>
+        <w:rPr>
+          <w:lang w:val="sr-Latn-RS"/>
+        </w:rPr>
+        <w:t xml:space="preserve"> </w:t>
+      </w:r>
+      <w:hyperlink r:id="rId19" w:history="1">
+        <w:r>
+          <w:rPr>
+            <w:rStyle w:val="Hyperlink"/>
+            <w:lang w:val="sr-Latn-RS"/>
+          </w:rPr>
+          <w:t>GitHub</w:t>
+        </w:r>
+      </w:hyperlink>
+      <w:r>
+        <w:rPr>
+          <w:lang w:val="sr-Latn-RS"/>
+        </w:rPr>
+        <w:t>.</w:t>
+      </w:r>
+    </w:p>
+    <w:p>
+      <w:pPr>
+        <w:jc w:val="both"/>
+        <w:rPr>
+          <w:lang w:val="sr-Latn-RS"/>
+        </w:rPr>
+      </w:pPr>
+    </w:p>
+    <w:p>
+      <w:pPr>
+        <w:jc w:val="both"/>
+        <w:rPr>
+          <w:lang w:val="sr-Latn-RS"/>
+        </w:rPr>
+      </w:pPr>
+    </w:p>
+    <w:p>
+      <w:pPr>
+        <w:jc w:val="both"/>
+        <w:rPr>
+          <w:lang w:val="sr-Latn-RS"/>
+        </w:rPr>
+      </w:pPr>
+    </w:p>
+    <w:p>
+      <w:pPr>
+        <w:jc w:val="both"/>
+        <w:rPr>
+          <w:lang w:val="sr-Latn-RS"/>
+        </w:rPr>
+      </w:pPr>
+    </w:p>
+    <w:p>
+      <w:pPr>
+        <w:jc w:val="both"/>
+        <w:rPr>
+          <w:lang w:val="sr-Latn-RS"/>
+        </w:rPr>
+      </w:pPr>
+    </w:p>
+    <w:p>
+      <w:pPr>
+        <w:jc w:val="both"/>
+        <w:rPr>
+          <w:lang w:val="sr-Latn-RS"/>
+        </w:rPr>
+      </w:pPr>
+    </w:p>
+    <w:p>
+      <w:pPr>
+        <w:jc w:val="both"/>
+        <w:rPr>
+          <w:lang w:val="sr-Latn-RS"/>
+        </w:rPr>
+      </w:pPr>
+    </w:p>
+    <w:p>
+      <w:pPr>
+        <w:jc w:val="both"/>
+        <w:rPr>
+          <w:b/>
+          <w:lang w:val="sr-Latn-RS"/>
+        </w:rPr>
+      </w:pPr>
+      <w:r>
+        <w:rPr>
+          <w:b/>
+          <w:lang w:val="sr-Latn-RS"/>
+        </w:rPr>
+        <w:lastRenderedPageBreak/>
+        <w:t>Literatura:</w:t>
       </w:r>
       <w:bookmarkStart w:id="8" w:name="_GoBack"/>
       <w:bookmarkEnd w:id="8"/>
-      <w:r>
-        <w:rPr>
-          <w:lang w:val="sr-Latn-RS"/>
-        </w:rPr>
-        <w:t>.</w:t>
-      </w:r>
-    </w:p>
-    <w:p>
-      <w:pPr>
-        <w:jc w:val="both"/>
-        <w:rPr>
-          <w:lang w:val="sr-Latn-RS"/>
-        </w:rPr>
-      </w:pPr>
-    </w:p>
-    <w:p>
-      <w:pPr>
-        <w:jc w:val="both"/>
-        <w:rPr>
-          <w:lang w:val="sr-Latn-RS"/>
-        </w:rPr>
-      </w:pPr>
-      <w:r>
-        <w:rPr>
-          <w:lang w:val="sr-Latn-RS"/>
-        </w:rPr>
-        <w:t>Kao što možemo primetiti vremensko izvršavanj</w:t>
-      </w:r>
-      <w:r>
-        <w:rPr>
-          <w:lang w:val="sr-Latn-RS"/>
-        </w:rPr>
-        <w:t>e</w:t>
-      </w:r>
-      <w:r>
-        <w:rPr>
-          <w:lang w:val="sr-Latn-RS"/>
-        </w:rPr>
-        <w:t xml:space="preserve"> metode najbližeg suseda je značajno manje nego bilinernom metodom, to je zato što je broj iteracija kod bilinern</w:t>
-      </w:r>
-      <w:r>
-        <w:rPr>
-          <w:lang w:val="sr-Latn-RS"/>
-        </w:rPr>
-        <w:t>e</w:t>
-      </w:r>
-      <w:r>
-        <w:rPr>
-          <w:lang w:val="sr-Latn-RS"/>
-        </w:rPr>
-        <w:t xml:space="preserve"> metode mnogo već</w:t>
-      </w:r>
-      <w:r>
-        <w:rPr>
-          <w:lang w:val="sr-Latn-RS"/>
-        </w:rPr>
-        <w:t>i</w:t>
-      </w:r>
-      <w:r>
-        <w:rPr>
-          <w:lang w:val="sr-Latn-RS"/>
-        </w:rPr>
-        <w:t xml:space="preserve">. </w:t>
-      </w:r>
-    </w:p>
-    <w:p>
-      <w:pPr>
-        <w:jc w:val="both"/>
-        <w:rPr>
-          <w:b/>
-          <w:lang w:val="sr-Latn-RS"/>
-        </w:rPr>
-      </w:pPr>
-      <w:r>
-        <w:rPr>
-          <w:b/>
-          <w:lang w:val="sr-Latn-RS"/>
-        </w:rPr>
-        <w:lastRenderedPageBreak/>
-        <w:t>Zaključak:</w:t>
-      </w:r>
-    </w:p>
-    <w:p>
-      <w:pPr>
-        <w:jc w:val="both"/>
-        <w:rPr>
-          <w:lang w:val="sr-Latn-RS"/>
-        </w:rPr>
-      </w:pPr>
-      <w:r>
-        <w:rPr>
-          <w:lang w:val="sr-Latn-RS"/>
-        </w:rPr>
-        <w:t>U okviru ovog naučnog istraživanja, proučavana je problematika interpolacije pri procesu zumiranja slika. Metode interpolacije najbližeg suseda i bilinearna interpolacija su detaljno analizirane i testirane na slici "zaba.jpg" dimenzija 1440x810 piksela. Cilj istraživanja bio je razumeti efikasnost i kvalitet rezultata ovih metoda interpolacije.</w:t>
-      </w:r>
-    </w:p>
-    <w:p>
-      <w:pPr>
-        <w:jc w:val="both"/>
-        <w:rPr>
-          <w:lang w:val="sr-Latn-RS"/>
-        </w:rPr>
-      </w:pPr>
-    </w:p>
-    <w:p>
-      <w:pPr>
-        <w:jc w:val="both"/>
-        <w:rPr>
-          <w:b/>
-          <w:u w:val="single"/>
-          <w:lang w:val="sr-Latn-RS"/>
-        </w:rPr>
-      </w:pPr>
-      <w:r>
-        <w:rPr>
-          <w:b/>
-          <w:u w:val="single"/>
-          <w:lang w:val="sr-Latn-RS"/>
-        </w:rPr>
-        <w:t>Rezultati istraživanja ukazuju na sledeće zaključke:</w:t>
-      </w:r>
-    </w:p>
-    <w:p>
-      <w:pPr>
-        <w:jc w:val="both"/>
-        <w:rPr>
-          <w:lang w:val="sr-Latn-RS"/>
-        </w:rPr>
-      </w:pPr>
-    </w:p>
-    <w:p>
-      <w:pPr>
-        <w:jc w:val="both"/>
-        <w:rPr>
-          <w:lang w:val="sr-Latn-RS"/>
-        </w:rPr>
-      </w:pPr>
-      <w:r>
-        <w:rPr>
-          <w:lang w:val="sr-Latn-RS"/>
-        </w:rPr>
-        <w:t>Metoda interpolacije najbližeg suseda je brza u izvršavanju, ali dovodi do slika sa očiglednim prelazima između piksela. Ova metoda nije idealna za postizanje visokog nivoa detalja i glatkoće.</w:t>
-      </w:r>
-    </w:p>
-    <w:p>
-      <w:pPr>
-        <w:jc w:val="both"/>
-        <w:rPr>
-          <w:lang w:val="sr-Latn-RS"/>
-        </w:rPr>
-      </w:pPr>
-    </w:p>
-    <w:p>
-      <w:pPr>
-        <w:jc w:val="both"/>
-        <w:rPr>
-          <w:lang w:val="sr-Latn-RS"/>
-        </w:rPr>
-      </w:pPr>
-      <w:r>
-        <w:rPr>
-          <w:lang w:val="sr-Latn-RS"/>
-        </w:rPr>
-        <w:t>Bilinearna interpolacija zahteva više vremena za izvršavanje u poređenju sa interpolacijom najbližeg suseda. Međutim, rezultati ove metode pokazuju znatno bolji kvalitet slika. Prelazi između piksela su glatki, a slika zadržava više detalja.</w:t>
-      </w:r>
-    </w:p>
-    <w:p>
-      <w:pPr>
-        <w:jc w:val="both"/>
-        <w:rPr>
-          <w:lang w:val="sr-Latn-RS"/>
-        </w:rPr>
-      </w:pPr>
-    </w:p>
-    <w:p>
-      <w:pPr>
-        <w:jc w:val="both"/>
-        <w:rPr>
-          <w:lang w:val="sr-Latn-RS"/>
-        </w:rPr>
-      </w:pPr>
-      <w:r>
-        <w:rPr>
-          <w:lang w:val="sr-Latn-RS"/>
-        </w:rPr>
-        <w:t>U zaključku, izbor između metoda interpolacije zavisi od prioriteta. Ako je brzina izvršavanja ključna, metoda najbližeg suseda može biti prihvatljiva opcija. Međutim, ako se fokus stavlja na postizanje visokog kvaliteta slika sa glatkim prelazima između piksela, bilinearna interpolacija se preporučuje.</w:t>
-      </w:r>
-    </w:p>
-    <w:p>
-      <w:pPr>
-        <w:jc w:val="both"/>
-        <w:rPr>
-          <w:lang w:val="sr-Latn-RS"/>
-        </w:rPr>
-      </w:pPr>
-    </w:p>
-    <w:p>
-      <w:pPr>
-        <w:jc w:val="both"/>
-        <w:rPr>
-          <w:lang w:val="sr-Latn-RS"/>
-        </w:rPr>
-      </w:pPr>
-      <w:r>
-        <w:rPr>
-          <w:lang w:val="sr-Latn-RS"/>
-        </w:rPr>
-        <w:t xml:space="preserve">Daljnje istraživanje može uključivati upotrebu drugih metoda interpolacije, kao i analizu njihovih performansi u odnosu na različite tipove slika. </w:t>
-      </w:r>
-      <w:r>
-        <w:rPr>
-          <w:lang w:val="sr-Latn-RS"/>
-        </w:rPr>
-        <w:t xml:space="preserve">Ovo istraživanje </w:t>
-      </w:r>
-      <w:r>
-        <w:rPr>
-          <w:lang w:val="sr-Latn-RS"/>
-        </w:rPr>
-        <w:t>pruža osnovu za bolje razumevanje procesa interpolacije i njegov uticaj na kvalitet i brzinu obrade slika pri zumiranju.</w:t>
-      </w:r>
-    </w:p>
-    <w:p>
-      <w:pPr>
-        <w:jc w:val="both"/>
-        <w:rPr>
-          <w:lang w:val="sr-Latn-RS"/>
-        </w:rPr>
-      </w:pPr>
+    </w:p>
+    <w:p>
+      <w:pPr>
+        <w:jc w:val="both"/>
+        <w:rPr>
+          <w:i/>
+          <w:lang w:val="sr-Latn-RS"/>
+        </w:rPr>
+      </w:pPr>
+      <w:r>
+        <w:rPr>
+          <w:i/>
+          <w:lang w:val="sr-Latn-RS"/>
+        </w:rPr>
+        <w:t>-</w:t>
+      </w:r>
+      <w:r>
+        <w:rPr>
+          <w:i/>
+          <w:lang w:val="sr-Latn-RS"/>
+        </w:rPr>
+        <w:t>Nuwanthi Rajapaksha,</w:t>
+      </w:r>
+      <w:r>
+        <w:rPr>
+          <w:i/>
+          <w:lang w:val="sr-Latn-RS"/>
+        </w:rPr>
+        <w:t xml:space="preserve"> 06.08.</w:t>
+      </w:r>
+      <w:r>
+        <w:rPr>
+          <w:i/>
+          <w:lang w:val="sr-Latn-RS"/>
+        </w:rPr>
+        <w:t>2022,</w:t>
+      </w:r>
+      <w:hyperlink r:id="rId20" w:anchor=":~:text=Image%20interpolation%20occurs%20especially%20when,Non%20%2Dadaptive" w:history="1">
+        <w:r>
+          <w:rPr>
+            <w:rStyle w:val="Hyperlink"/>
+            <w:i/>
+            <w:lang w:val="sr-Latn-RS"/>
+          </w:rPr>
+          <w:t>Blog o inter</w:t>
+        </w:r>
+        <w:r>
+          <w:rPr>
+            <w:rStyle w:val="Hyperlink"/>
+            <w:i/>
+            <w:lang w:val="sr-Latn-RS"/>
+          </w:rPr>
+          <w:t>p</w:t>
+        </w:r>
+        <w:r>
+          <w:rPr>
+            <w:rStyle w:val="Hyperlink"/>
+            <w:i/>
+            <w:lang w:val="sr-Latn-RS"/>
+          </w:rPr>
+          <w:t>olaciji</w:t>
+        </w:r>
+      </w:hyperlink>
+      <w:r>
+        <w:rPr>
+          <w:i/>
+          <w:lang w:val="sr-Latn-RS"/>
+        </w:rPr>
+        <w:t xml:space="preserve"> </w:t>
+      </w:r>
+    </w:p>
+    <w:p>
+      <w:pPr>
+        <w:rPr>
+          <w:i/>
+        </w:rPr>
+      </w:pPr>
+      <w:r>
+        <w:rPr>
+          <w:i/>
+          <w:lang w:val="sr-Latn-RS"/>
+        </w:rPr>
+        <w:t>-</w:t>
+      </w:r>
+      <w:r>
+        <w:rPr>
+          <w:rFonts w:cstheme="minorHAnsi"/>
+          <w:i/>
+        </w:rPr>
+        <w:t>freeCodeCamp.org</w:t>
+      </w:r>
+      <w:r>
+        <w:rPr>
+          <w:rFonts w:ascii="Arial" w:hAnsi="Arial" w:cs="Arial"/>
+          <w:i/>
+        </w:rPr>
+        <w:t>,</w:t>
+      </w:r>
+      <w:r>
+        <w:rPr>
+          <w:rFonts w:cstheme="minorHAnsi"/>
+          <w:i/>
+        </w:rPr>
+        <w:t xml:space="preserve"> 2020,</w:t>
+      </w:r>
+      <w:hyperlink r:id="rId21" w:history="1">
+        <w:r>
+          <w:rPr>
+            <w:rStyle w:val="Hyperlink"/>
+            <w:i/>
+          </w:rPr>
+          <w:t>Numpy</w:t>
+        </w:r>
+      </w:hyperlink>
+      <w:r>
+        <w:rPr>
+          <w:i/>
+        </w:rPr>
+        <w:t>,</w:t>
+      </w:r>
+      <w:hyperlink r:id="rId22" w:history="1">
+        <w:r>
+          <w:rPr>
+            <w:rStyle w:val="Hyperlink"/>
+            <w:i/>
+          </w:rPr>
+          <w:t>Matplotlib</w:t>
+        </w:r>
+      </w:hyperlink>
+    </w:p>
+    <w:p>
+      <w:pPr>
+        <w:rPr>
+          <w:rFonts w:cstheme="minorHAnsi"/>
+          <w:i/>
+        </w:rPr>
+      </w:pPr>
+      <w:r>
+        <w:rPr>
+          <w:rFonts w:cstheme="minorHAnsi"/>
+          <w:i/>
+        </w:rPr>
+        <w:t>-</w:t>
+      </w:r>
+      <w:proofErr w:type="spellStart"/>
+      <w:r>
+        <w:rPr>
+          <w:rFonts w:cstheme="minorHAnsi"/>
+          <w:i/>
+        </w:rPr>
+        <w:t>Dokumentacija</w:t>
+      </w:r>
+      <w:proofErr w:type="spellEnd"/>
+      <w:r>
+        <w:rPr>
+          <w:rFonts w:cstheme="minorHAnsi"/>
+          <w:i/>
+        </w:rPr>
+        <w:t xml:space="preserve"> </w:t>
+      </w:r>
+      <w:hyperlink r:id="rId23" w:history="1">
+        <w:proofErr w:type="spellStart"/>
+        <w:r>
+          <w:rPr>
+            <w:rStyle w:val="Hyperlink"/>
+            <w:rFonts w:cstheme="minorHAnsi"/>
+            <w:i/>
+          </w:rPr>
+          <w:t>N</w:t>
+        </w:r>
+        <w:r>
+          <w:rPr>
+            <w:rStyle w:val="Hyperlink"/>
+            <w:rFonts w:cstheme="minorHAnsi"/>
+            <w:i/>
+          </w:rPr>
+          <w:t>u</w:t>
+        </w:r>
+        <w:r>
+          <w:rPr>
+            <w:rStyle w:val="Hyperlink"/>
+            <w:rFonts w:cstheme="minorHAnsi"/>
+            <w:i/>
+          </w:rPr>
+          <w:t>mpy</w:t>
+        </w:r>
+        <w:proofErr w:type="spellEnd"/>
+      </w:hyperlink>
+    </w:p>
+    <w:p>
+      <w:pPr>
+        <w:rPr>
+          <w:rFonts w:cstheme="minorHAnsi"/>
+          <w:i/>
+        </w:rPr>
+      </w:pPr>
+      <w:r>
+        <w:rPr>
+          <w:rFonts w:cstheme="minorHAnsi"/>
+          <w:i/>
+        </w:rPr>
+        <w:t>-</w:t>
+      </w:r>
+      <w:proofErr w:type="spellStart"/>
+      <w:r>
+        <w:rPr>
+          <w:rFonts w:cstheme="minorHAnsi"/>
+          <w:i/>
+        </w:rPr>
+        <w:t>Dokumentacija</w:t>
+      </w:r>
+      <w:proofErr w:type="spellEnd"/>
+      <w:r>
+        <w:rPr>
+          <w:rFonts w:cstheme="minorHAnsi"/>
+          <w:i/>
+        </w:rPr>
+        <w:t xml:space="preserve"> </w:t>
+      </w:r>
+      <w:hyperlink r:id="rId24" w:history="1">
+        <w:r>
+          <w:rPr>
+            <w:rStyle w:val="Hyperlink"/>
+            <w:rFonts w:cstheme="minorHAnsi"/>
+            <w:i/>
+          </w:rPr>
+          <w:t>Matplotlib</w:t>
+        </w:r>
+      </w:hyperlink>
+    </w:p>
+    <w:p>
+      <w:pPr>
+        <w:rPr>
+          <w:rFonts w:cstheme="minorHAnsi"/>
+          <w:i/>
+        </w:rPr>
+      </w:pPr>
+      <w:r>
+        <w:rPr>
+          <w:rFonts w:cstheme="minorHAnsi"/>
+          <w:i/>
+        </w:rPr>
+        <w:t xml:space="preserve">-PFE ,2023, </w:t>
+      </w:r>
+      <w:hyperlink r:id="rId25" w:history="1">
+        <w:proofErr w:type="spellStart"/>
+        <w:r>
+          <w:rPr>
+            <w:rStyle w:val="Hyperlink"/>
+            <w:rFonts w:cstheme="minorHAnsi"/>
+            <w:i/>
+          </w:rPr>
+          <w:t>Youtube</w:t>
+        </w:r>
+        <w:proofErr w:type="spellEnd"/>
+        <w:r>
+          <w:rPr>
+            <w:rStyle w:val="Hyperlink"/>
+            <w:rFonts w:cstheme="minorHAnsi"/>
+            <w:i/>
+          </w:rPr>
+          <w:t xml:space="preserve"> </w:t>
+        </w:r>
+        <w:proofErr w:type="spellStart"/>
+        <w:r>
+          <w:rPr>
+            <w:rStyle w:val="Hyperlink"/>
+            <w:rFonts w:cstheme="minorHAnsi"/>
+            <w:i/>
+          </w:rPr>
+          <w:t>plejlista</w:t>
+        </w:r>
+        <w:proofErr w:type="spellEnd"/>
+      </w:hyperlink>
     </w:p>
     <w:sectPr>
       <w:pgSz w:w="12240" w:h="15840"/>
@@ -5838,6 +6469,41 @@
       <w:contextualSpacing/>
     </w:pPr>
   </w:style>
+  <w:style w:type="character" w:styleId="Hyperlink">
+    <w:name w:val="Hyperlink"/>
+    <w:basedOn w:val="DefaultParagraphFont"/>
+    <w:uiPriority w:val="99"/>
+    <w:unhideWhenUsed/>
+    <w:rsid w:val="00D43BA9"/>
+    <w:rPr>
+      <w:color w:val="0563C1" w:themeColor="hyperlink"/>
+      <w:u w:val="single"/>
+    </w:rPr>
+  </w:style>
+  <w:style w:type="character" w:styleId="UnresolvedMention">
+    <w:name w:val="Unresolved Mention"/>
+    <w:basedOn w:val="DefaultParagraphFont"/>
+    <w:uiPriority w:val="99"/>
+    <w:semiHidden/>
+    <w:unhideWhenUsed/>
+    <w:rsid w:val="00D43BA9"/>
+    <w:rPr>
+      <w:color w:val="605E5C"/>
+      <w:shd w:val="clear" w:color="auto" w:fill="E1DFDD"/>
+    </w:rPr>
+  </w:style>
+  <w:style w:type="character" w:styleId="FollowedHyperlink">
+    <w:name w:val="FollowedHyperlink"/>
+    <w:basedOn w:val="DefaultParagraphFont"/>
+    <w:uiPriority w:val="99"/>
+    <w:semiHidden/>
+    <w:unhideWhenUsed/>
+    <w:rsid w:val="00973A99"/>
+    <w:rPr>
+      <w:color w:val="954F72" w:themeColor="followedHyperlink"/>
+      <w:u w:val="single"/>
+    </w:rPr>
+  </w:style>
 </w:styles>
 </file>
 
@@ -6141,7 +6807,7 @@
 </file>
 
 <file path=customXml/itemProps1.xml><?xml version="1.0" encoding="utf-8"?>
-<ds:datastoreItem xmlns:ds="http://schemas.openxmlformats.org/officeDocument/2006/customXml" ds:itemID="{4F8DCD9D-92AD-47D7-98C0-C99E20D9D5AC}">
+<ds:datastoreItem xmlns:ds="http://schemas.openxmlformats.org/officeDocument/2006/customXml" ds:itemID="{F4525F34-BD41-4B02-9149-A9320CBBAF3F}">
   <ds:schemaRefs>
     <ds:schemaRef ds:uri="http://schemas.openxmlformats.org/officeDocument/2006/bibliography"/>
   </ds:schemaRefs>

</xml_diff>